<commit_message>
Update project structure and add analysis scripts for experiments
- Restructured project directories to organize data, scripts, reports, and figures.
- Added new analysis script `analyze_experiments.py` for detailed experiment analysis.
- Updated existing scripts to reference the new data path.
- Included new visualizations for experiment analysis and updated README files to reflect changes.
- Added `requirements.txt` for project dependencies.
</commit_message>
<xml_diff>
--- a/reports/Simple App test assignment_EN.docx
+++ b/reports/Simple App test assignment_EN.docx
@@ -1929,10 +1929,79 @@
       <w:r>
         <w:rPr>
           <w:noProof/>
+          <w:color w:val="auto"/>
         </w:rPr>
         <w:lastRenderedPageBreak/>
         <w:drawing>
-          <wp:anchor distT="0" distB="0" distL="114300" distR="114300" simplePos="0" relativeHeight="251692544" behindDoc="1" locked="0" layoutInCell="1" allowOverlap="1" wp14:anchorId="6B813D86" wp14:editId="3ECA5FD8">
+          <wp:anchor distT="0" distB="0" distL="114300" distR="114300" simplePos="0" relativeHeight="251683328" behindDoc="1" locked="0" layoutInCell="1" allowOverlap="1" wp14:anchorId="7B90B4F5" wp14:editId="7E04974E">
+            <wp:simplePos x="0" y="0"/>
+            <wp:positionH relativeFrom="column">
+              <wp:posOffset>-247650</wp:posOffset>
+            </wp:positionH>
+            <wp:positionV relativeFrom="paragraph">
+              <wp:posOffset>3959860</wp:posOffset>
+            </wp:positionV>
+            <wp:extent cx="6442710" cy="5104765"/>
+            <wp:effectExtent l="0" t="0" r="0" b="635"/>
+            <wp:wrapTight wrapText="bothSides">
+              <wp:wrapPolygon edited="0">
+                <wp:start x="0" y="0"/>
+                <wp:lineTo x="0" y="21522"/>
+                <wp:lineTo x="21523" y="21522"/>
+                <wp:lineTo x="21523" y="0"/>
+                <wp:lineTo x="0" y="0"/>
+              </wp:wrapPolygon>
+            </wp:wrapTight>
+            <wp:docPr id="925708293" name="Picture 4"/>
+            <wp:cNvGraphicFramePr>
+              <a:graphicFrameLocks xmlns:a="http://schemas.openxmlformats.org/drawingml/2006/main" noChangeAspect="1"/>
+            </wp:cNvGraphicFramePr>
+            <a:graphic xmlns:a="http://schemas.openxmlformats.org/drawingml/2006/main">
+              <a:graphicData uri="http://schemas.openxmlformats.org/drawingml/2006/picture">
+                <pic:pic xmlns:pic="http://schemas.openxmlformats.org/drawingml/2006/picture">
+                  <pic:nvPicPr>
+                    <pic:cNvPr id="925708293" name="Picture 4"/>
+                    <pic:cNvPicPr/>
+                  </pic:nvPicPr>
+                  <pic:blipFill>
+                    <a:blip r:embed="rId9" cstate="print">
+                      <a:extLst>
+                        <a:ext uri="{28A0092B-C50C-407E-A947-70E740481C1C}">
+                          <a14:useLocalDpi xmlns:a14="http://schemas.microsoft.com/office/drawing/2010/main" val="0"/>
+                        </a:ext>
+                      </a:extLst>
+                    </a:blip>
+                    <a:stretch>
+                      <a:fillRect/>
+                    </a:stretch>
+                  </pic:blipFill>
+                  <pic:spPr>
+                    <a:xfrm>
+                      <a:off x="0" y="0"/>
+                      <a:ext cx="6442710" cy="5104765"/>
+                    </a:xfrm>
+                    <a:prstGeom prst="rect">
+                      <a:avLst/>
+                    </a:prstGeom>
+                  </pic:spPr>
+                </pic:pic>
+              </a:graphicData>
+            </a:graphic>
+            <wp14:sizeRelH relativeFrom="margin">
+              <wp14:pctWidth>0</wp14:pctWidth>
+            </wp14:sizeRelH>
+            <wp14:sizeRelV relativeFrom="margin">
+              <wp14:pctHeight>0</wp14:pctHeight>
+            </wp14:sizeRelV>
+          </wp:anchor>
+        </w:drawing>
+      </w:r>
+      <w:r>
+        <w:rPr>
+          <w:noProof/>
+        </w:rPr>
+        <w:drawing>
+          <wp:anchor distT="0" distB="0" distL="114300" distR="114300" simplePos="0" relativeHeight="251692544" behindDoc="1" locked="0" layoutInCell="1" allowOverlap="1" wp14:anchorId="6B813D86" wp14:editId="74DFB5BF">
             <wp:simplePos x="0" y="0"/>
             <wp:positionH relativeFrom="margin">
               <wp:align>center</wp:align>
@@ -1963,7 +2032,7 @@
                     <pic:cNvPicPr/>
                   </pic:nvPicPr>
                   <pic:blipFill>
-                    <a:blip r:embed="rId9" cstate="print">
+                    <a:blip r:embed="rId10" cstate="print">
                       <a:extLst>
                         <a:ext uri="{28A0092B-C50C-407E-A947-70E740481C1C}">
                           <a14:useLocalDpi xmlns:a14="http://schemas.microsoft.com/office/drawing/2010/main" val="0"/>
@@ -1997,75 +2066,6 @@
       </w:r>
       <w:r>
         <w:rPr>
-          <w:noProof/>
-          <w:color w:val="auto"/>
-        </w:rPr>
-        <w:drawing>
-          <wp:anchor distT="0" distB="0" distL="114300" distR="114300" simplePos="0" relativeHeight="251683328" behindDoc="1" locked="0" layoutInCell="1" allowOverlap="1" wp14:anchorId="7B90B4F5" wp14:editId="62A36485">
-            <wp:simplePos x="0" y="0"/>
-            <wp:positionH relativeFrom="column">
-              <wp:posOffset>-252095</wp:posOffset>
-            </wp:positionH>
-            <wp:positionV relativeFrom="paragraph">
-              <wp:posOffset>3963035</wp:posOffset>
-            </wp:positionV>
-            <wp:extent cx="6442710" cy="5105400"/>
-            <wp:effectExtent l="0" t="0" r="0" b="0"/>
-            <wp:wrapTight wrapText="bothSides">
-              <wp:wrapPolygon edited="0">
-                <wp:start x="0" y="0"/>
-                <wp:lineTo x="0" y="21519"/>
-                <wp:lineTo x="21523" y="21519"/>
-                <wp:lineTo x="21523" y="0"/>
-                <wp:lineTo x="0" y="0"/>
-              </wp:wrapPolygon>
-            </wp:wrapTight>
-            <wp:docPr id="925708293" name="Picture 4" descr="A group of colorful bars&#10;&#10;AI-generated content may be incorrect."/>
-            <wp:cNvGraphicFramePr>
-              <a:graphicFrameLocks xmlns:a="http://schemas.openxmlformats.org/drawingml/2006/main" noChangeAspect="1"/>
-            </wp:cNvGraphicFramePr>
-            <a:graphic xmlns:a="http://schemas.openxmlformats.org/drawingml/2006/main">
-              <a:graphicData uri="http://schemas.openxmlformats.org/drawingml/2006/picture">
-                <pic:pic xmlns:pic="http://schemas.openxmlformats.org/drawingml/2006/picture">
-                  <pic:nvPicPr>
-                    <pic:cNvPr id="925708293" name="Picture 4" descr="A group of colorful bars&#10;&#10;AI-generated content may be incorrect."/>
-                    <pic:cNvPicPr/>
-                  </pic:nvPicPr>
-                  <pic:blipFill>
-                    <a:blip r:embed="rId10" cstate="print">
-                      <a:extLst>
-                        <a:ext uri="{28A0092B-C50C-407E-A947-70E740481C1C}">
-                          <a14:useLocalDpi xmlns:a14="http://schemas.microsoft.com/office/drawing/2010/main" val="0"/>
-                        </a:ext>
-                      </a:extLst>
-                    </a:blip>
-                    <a:stretch>
-                      <a:fillRect/>
-                    </a:stretch>
-                  </pic:blipFill>
-                  <pic:spPr>
-                    <a:xfrm>
-                      <a:off x="0" y="0"/>
-                      <a:ext cx="6442710" cy="5105400"/>
-                    </a:xfrm>
-                    <a:prstGeom prst="rect">
-                      <a:avLst/>
-                    </a:prstGeom>
-                  </pic:spPr>
-                </pic:pic>
-              </a:graphicData>
-            </a:graphic>
-            <wp14:sizeRelH relativeFrom="margin">
-              <wp14:pctWidth>0</wp14:pctWidth>
-            </wp14:sizeRelH>
-            <wp14:sizeRelV relativeFrom="margin">
-              <wp14:pctHeight>0</wp14:pctHeight>
-            </wp14:sizeRelV>
-          </wp:anchor>
-        </w:drawing>
-      </w:r>
-      <w:r>
-        <w:rPr>
           <w:color w:val="auto"/>
         </w:rPr>
         <w:t>Visualization</w:t>
@@ -2592,9 +2592,6 @@
           <w:ilvl w:val="0"/>
           <w:numId w:val="15"/>
         </w:numPr>
-        <w:rPr>
-          <w:lang w:val="ru-RU"/>
-        </w:rPr>
       </w:pPr>
       <w:r>
         <w:rPr>
@@ -2614,9 +2611,6 @@
           <w:ilvl w:val="0"/>
           <w:numId w:val="15"/>
         </w:numPr>
-        <w:rPr>
-          <w:lang w:val="ru-RU"/>
-        </w:rPr>
       </w:pPr>
       <w:r>
         <w:rPr>
@@ -2655,9 +2649,6 @@
           <w:ilvl w:val="0"/>
           <w:numId w:val="15"/>
         </w:numPr>
-        <w:rPr>
-          <w:lang w:val="ru-RU"/>
-        </w:rPr>
       </w:pPr>
       <w:r>
         <w:rPr>
@@ -2677,9 +2668,6 @@
           <w:ilvl w:val="0"/>
           <w:numId w:val="15"/>
         </w:numPr>
-        <w:rPr>
-          <w:lang w:val="ru-RU"/>
-        </w:rPr>
       </w:pPr>
       <w:r>
         <w:rPr>
@@ -2744,9 +2732,6 @@
           <w:ilvl w:val="0"/>
           <w:numId w:val="16"/>
         </w:numPr>
-        <w:rPr>
-          <w:lang w:val="ru-RU"/>
-        </w:rPr>
       </w:pPr>
       <w:r>
         <w:t>Tracking task usage patterns: which tasks are completed most often, at what time, with what frequency.</w:t>
@@ -2759,9 +2744,6 @@
           <w:ilvl w:val="0"/>
           <w:numId w:val="16"/>
         </w:numPr>
-        <w:rPr>
-          <w:lang w:val="ru-RU"/>
-        </w:rPr>
       </w:pPr>
       <w:r>
         <w:t>Analysis of action sequences: what users do before and after completing tasks.</w:t>
@@ -2774,9 +2756,6 @@
           <w:ilvl w:val="0"/>
           <w:numId w:val="16"/>
         </w:numPr>
-        <w:rPr>
-          <w:lang w:val="ru-RU"/>
-        </w:rPr>
       </w:pPr>
       <w:r>
         <w:t>Studying correlation between task completion and use of other product features.</w:t>
@@ -2874,9 +2853,6 @@
           <w:ilvl w:val="0"/>
           <w:numId w:val="18"/>
         </w:numPr>
-        <w:rPr>
-          <w:lang w:val="ru-RU"/>
-        </w:rPr>
       </w:pPr>
       <w:r>
         <w:t>Integrate daily tasks into free/trial period before paywall. Allows users to “feel” product benefits before payment.</w:t>
@@ -2901,9 +2877,6 @@
           <w:ilvl w:val="0"/>
           <w:numId w:val="18"/>
         </w:numPr>
-        <w:rPr>
-          <w:lang w:val="ru-RU"/>
-        </w:rPr>
       </w:pPr>
       <w:r>
         <w:t>Personalize tasks based on onboarding data and user behavior: which features they use most, what types of tasks they enjoy completing, when they are most active.</w:t>
@@ -2953,9 +2926,6 @@
     <w:p>
       <w:pPr>
         <w:pStyle w:val="FirstParagraph"/>
-        <w:rPr>
-          <w:lang w:val="ru-RU"/>
-        </w:rPr>
       </w:pPr>
       <w:r>
         <w:t xml:space="preserve">If the feature is only at </w:t>

</xml_diff>

<commit_message>
Add .gitignore and enhance analysis scripts with new features
- Introduced .gitignore to exclude unnecessary files from version control.
- Updated README files to include new analysis scripts and their descriptions.
- Added enhanced analysis capabilities, including confidence intervals, data quality checks, and temporal analysis.
- Implemented new scripts for correct funnel analysis and enhanced experiment analysis, with visualizations for conversion trends and experiment results.
- Included new figures for improved analysis outputs.
</commit_message>
<xml_diff>
--- a/reports/Simple App test assignment_EN.docx
+++ b/reports/Simple App test assignment_EN.docx
@@ -82,7 +82,6 @@
         <w:spacing w:before="0" w:after="0"/>
         <w:ind w:left="714" w:hanging="357"/>
       </w:pPr>
-      <w:proofErr w:type="spellStart"/>
       <w:r>
         <w:rPr>
           <w:rStyle w:val="VerbatimChar"/>
@@ -96,7 +95,6 @@
         </w:rPr>
         <w:t>_start</w:t>
       </w:r>
-      <w:proofErr w:type="spellEnd"/>
       <w:r>
         <w:t xml:space="preserve"> — </w:t>
       </w:r>
@@ -115,14 +113,12 @@
         <w:spacing w:before="0" w:after="0"/>
         <w:ind w:left="714" w:hanging="357"/>
       </w:pPr>
-      <w:proofErr w:type="spellStart"/>
       <w:r>
         <w:rPr>
           <w:rStyle w:val="VerbatimChar"/>
         </w:rPr>
         <w:t>profile_start</w:t>
       </w:r>
-      <w:proofErr w:type="spellEnd"/>
       <w:r>
         <w:t xml:space="preserve"> — start of profile filling </w:t>
       </w:r>
@@ -140,14 +136,12 @@
           <w:lang w:val="ru-RU"/>
         </w:rPr>
       </w:pPr>
-      <w:proofErr w:type="spellStart"/>
       <w:r>
         <w:rPr>
           <w:rStyle w:val="VerbatimChar"/>
         </w:rPr>
         <w:t>email_submit</w:t>
       </w:r>
-      <w:proofErr w:type="spellEnd"/>
       <w:r>
         <w:t xml:space="preserve"> — email address input </w:t>
       </w:r>
@@ -165,14 +159,12 @@
           <w:lang w:val="ru-RU"/>
         </w:rPr>
       </w:pPr>
-      <w:proofErr w:type="spellStart"/>
       <w:r>
         <w:rPr>
           <w:rStyle w:val="VerbatimChar"/>
         </w:rPr>
         <w:t>paywall_show</w:t>
       </w:r>
-      <w:proofErr w:type="spellEnd"/>
       <w:r>
         <w:t xml:space="preserve"> — payment screen display </w:t>
       </w:r>
@@ -187,14 +179,12 @@
         <w:spacing w:before="0" w:after="0"/>
         <w:ind w:left="714" w:hanging="357"/>
       </w:pPr>
-      <w:proofErr w:type="spellStart"/>
       <w:r>
         <w:rPr>
           <w:rStyle w:val="VerbatimChar"/>
         </w:rPr>
         <w:t>payment_done</w:t>
       </w:r>
-      <w:proofErr w:type="spellEnd"/>
       <w:r>
         <w:t xml:space="preserve"> — successful purchase</w:t>
       </w:r>
@@ -393,11 +383,9 @@
             <w:pPr>
               <w:pStyle w:val="Compact"/>
             </w:pPr>
-            <w:proofErr w:type="spellStart"/>
             <w:r>
               <w:t>onboarding_start</w:t>
             </w:r>
-            <w:proofErr w:type="spellEnd"/>
           </w:p>
         </w:tc>
         <w:tc>
@@ -453,11 +441,9 @@
             <w:pPr>
               <w:pStyle w:val="Compact"/>
             </w:pPr>
-            <w:proofErr w:type="spellStart"/>
             <w:r>
               <w:t>profile_start</w:t>
             </w:r>
-            <w:proofErr w:type="spellEnd"/>
           </w:p>
         </w:tc>
         <w:tc>
@@ -519,11 +505,9 @@
             <w:pPr>
               <w:pStyle w:val="Compact"/>
             </w:pPr>
-            <w:proofErr w:type="spellStart"/>
             <w:r>
               <w:t>email_submit</w:t>
             </w:r>
-            <w:proofErr w:type="spellEnd"/>
           </w:p>
         </w:tc>
         <w:tc>
@@ -582,11 +566,9 @@
             <w:pPr>
               <w:pStyle w:val="Compact"/>
             </w:pPr>
-            <w:proofErr w:type="spellStart"/>
             <w:r>
               <w:t>paywall_show</w:t>
             </w:r>
-            <w:proofErr w:type="spellEnd"/>
           </w:p>
         </w:tc>
         <w:tc>
@@ -648,11 +630,9 @@
             <w:pPr>
               <w:pStyle w:val="Compact"/>
             </w:pPr>
-            <w:proofErr w:type="spellStart"/>
             <w:r>
               <w:t>payment_done</w:t>
             </w:r>
-            <w:proofErr w:type="spellEnd"/>
           </w:p>
         </w:tc>
         <w:tc>
@@ -904,15 +884,6 @@
     </w:tbl>
     <w:p>
       <w:pPr>
-        <w:pStyle w:val="ImageCaption"/>
-      </w:pPr>
-      <w:r>
-        <w:lastRenderedPageBreak/>
-        <w:t>Onboarding Funnel and Losses</w:t>
-      </w:r>
-    </w:p>
-    <w:p>
-      <w:pPr>
         <w:pStyle w:val="Heading2"/>
         <w:rPr>
           <w:color w:val="auto"/>
@@ -923,6 +894,54 @@
       <w:bookmarkEnd w:id="6"/>
       <w:r>
         <w:rPr>
+          <w:noProof/>
+          <w:color w:val="auto"/>
+        </w:rPr>
+        <w:lastRenderedPageBreak/>
+        <w:drawing>
+          <wp:inline distT="0" distB="0" distL="0" distR="0" wp14:anchorId="33DFF8B0" wp14:editId="2D07134F">
+            <wp:extent cx="5943600" cy="2969895"/>
+            <wp:effectExtent l="0" t="0" r="0" b="1905"/>
+            <wp:docPr id="765544650" name="Picture 1"/>
+            <wp:cNvGraphicFramePr>
+              <a:graphicFrameLocks xmlns:a="http://schemas.openxmlformats.org/drawingml/2006/main" noChangeAspect="1"/>
+            </wp:cNvGraphicFramePr>
+            <a:graphic xmlns:a="http://schemas.openxmlformats.org/drawingml/2006/main">
+              <a:graphicData uri="http://schemas.openxmlformats.org/drawingml/2006/picture">
+                <pic:pic xmlns:pic="http://schemas.openxmlformats.org/drawingml/2006/picture">
+                  <pic:nvPicPr>
+                    <pic:cNvPr id="765544650" name="Picture 765544650"/>
+                    <pic:cNvPicPr/>
+                  </pic:nvPicPr>
+                  <pic:blipFill>
+                    <a:blip r:embed="rId9" cstate="print">
+                      <a:extLst>
+                        <a:ext uri="{28A0092B-C50C-407E-A947-70E740481C1C}">
+                          <a14:useLocalDpi xmlns:a14="http://schemas.microsoft.com/office/drawing/2010/main" val="0"/>
+                        </a:ext>
+                      </a:extLst>
+                    </a:blip>
+                    <a:stretch>
+                      <a:fillRect/>
+                    </a:stretch>
+                  </pic:blipFill>
+                  <pic:spPr>
+                    <a:xfrm>
+                      <a:off x="0" y="0"/>
+                      <a:ext cx="5943600" cy="2969895"/>
+                    </a:xfrm>
+                    <a:prstGeom prst="rect">
+                      <a:avLst/>
+                    </a:prstGeom>
+                  </pic:spPr>
+                </pic:pic>
+              </a:graphicData>
+            </a:graphic>
+          </wp:inline>
+        </w:drawing>
+      </w:r>
+      <w:r>
+        <w:rPr>
           <w:color w:val="auto"/>
         </w:rPr>
         <w:t>Key Findings</w:t>
@@ -987,46 +1006,47 @@
     </w:p>
     <w:p>
       <w:pPr>
-        <w:pStyle w:val="Heading2"/>
-        <w:rPr>
-          <w:color w:val="auto"/>
+        <w:rPr>
+          <w:rFonts w:asciiTheme="majorHAnsi" w:eastAsiaTheme="majorEastAsia" w:hAnsiTheme="majorHAnsi" w:cstheme="majorBidi"/>
+          <w:b/>
+          <w:bCs/>
+          <w:sz w:val="28"/>
+          <w:szCs w:val="28"/>
         </w:rPr>
       </w:pPr>
       <w:bookmarkStart w:id="8" w:name="experiment-analysis-experiment_exposure"/>
       <w:bookmarkEnd w:id="7"/>
       <w:r>
+        <w:br w:type="page"/>
+      </w:r>
+    </w:p>
+    <w:p>
+      <w:pPr>
+        <w:pStyle w:val="Heading2"/>
         <w:rPr>
           <w:color w:val="auto"/>
         </w:rPr>
-        <w:t>Experiment Analysis (</w:t>
-      </w:r>
-      <w:proofErr w:type="spellStart"/>
+      </w:pPr>
       <w:r>
         <w:rPr>
           <w:color w:val="auto"/>
         </w:rPr>
-        <w:t>experiment_exposure</w:t>
-      </w:r>
-      <w:proofErr w:type="spellEnd"/>
-      <w:r>
+        <w:lastRenderedPageBreak/>
+        <w:t>Experiment Analysis (experiment_exposure)</w:t>
+      </w:r>
+    </w:p>
+    <w:p>
+      <w:pPr>
+        <w:pStyle w:val="Heading3"/>
         <w:rPr>
           <w:color w:val="auto"/>
         </w:rPr>
-        <w:t>)</w:t>
-      </w:r>
-    </w:p>
-    <w:p>
-      <w:pPr>
-        <w:pStyle w:val="Heading3"/>
+      </w:pPr>
+      <w:bookmarkStart w:id="9" w:name="analysis-objective-1"/>
+      <w:r>
         <w:rPr>
           <w:color w:val="auto"/>
         </w:rPr>
-      </w:pPr>
-      <w:bookmarkStart w:id="9" w:name="analysis-objective-1"/>
-      <w:r>
-        <w:rPr>
-          <w:color w:val="auto"/>
-        </w:rPr>
         <w:t>Analysis Objective</w:t>
       </w:r>
     </w:p>
@@ -1035,15 +1055,7 @@
         <w:pStyle w:val="FirstParagraph"/>
       </w:pPr>
       <w:r>
-        <w:t>Assess the impact of conducted A/B tests (</w:t>
-      </w:r>
-      <w:proofErr w:type="spellStart"/>
-      <w:r>
-        <w:t>experiment_exposure</w:t>
-      </w:r>
-      <w:proofErr w:type="spellEnd"/>
-      <w:r>
-        <w:t>) on purchase conversion, identify the most promising experiments, and justify the selection.</w:t>
+        <w:t>Assess the impact of conducted A/B tests (experiment_exposure) on purchase conversion, identify the most promising experiments, and justify the selection.</w:t>
       </w:r>
     </w:p>
     <w:p>
@@ -1071,15 +1083,7 @@
         </w:numPr>
       </w:pPr>
       <w:r>
-        <w:t xml:space="preserve">For each </w:t>
-      </w:r>
-      <w:proofErr w:type="spellStart"/>
-      <w:r>
-        <w:t>experiment_exposure</w:t>
-      </w:r>
-      <w:proofErr w:type="spellEnd"/>
-      <w:r>
-        <w:t xml:space="preserve"> event, determined:</w:t>
+        <w:t>For each experiment_exposure event, determined:</w:t>
       </w:r>
     </w:p>
     <w:p>
@@ -1115,15 +1119,7 @@
         </w:numPr>
       </w:pPr>
       <w:r>
-        <w:t xml:space="preserve">Purchase conversion (proportion of users who completed </w:t>
-      </w:r>
-      <w:proofErr w:type="spellStart"/>
-      <w:r>
-        <w:t>payment_done</w:t>
-      </w:r>
-      <w:proofErr w:type="spellEnd"/>
-      <w:r>
-        <w:t>)</w:t>
+        <w:t>Purchase conversion (proportion of users who completed payment_done)</w:t>
       </w:r>
     </w:p>
     <w:p>
@@ -1964,7 +1960,7 @@
                     <pic:cNvPicPr/>
                   </pic:nvPicPr>
                   <pic:blipFill>
-                    <a:blip r:embed="rId9" cstate="print">
+                    <a:blip r:embed="rId10" cstate="print">
                       <a:extLst>
                         <a:ext uri="{28A0092B-C50C-407E-A947-70E740481C1C}">
                           <a14:useLocalDpi xmlns:a14="http://schemas.microsoft.com/office/drawing/2010/main" val="0"/>
@@ -2032,7 +2028,7 @@
                     <pic:cNvPicPr/>
                   </pic:nvPicPr>
                   <pic:blipFill>
-                    <a:blip r:embed="rId10" cstate="print">
+                    <a:blip r:embed="rId11" cstate="print">
                       <a:extLst>
                         <a:ext uri="{28A0092B-C50C-407E-A947-70E740481C1C}">
                           <a14:useLocalDpi xmlns:a14="http://schemas.microsoft.com/office/drawing/2010/main" val="0"/>
@@ -2111,6 +2107,75 @@
       <w:bookmarkEnd w:id="12"/>
       <w:r>
         <w:rPr>
+          <w:noProof/>
+          <w:color w:val="auto"/>
+        </w:rPr>
+        <w:drawing>
+          <wp:anchor distT="0" distB="0" distL="114300" distR="114300" simplePos="0" relativeHeight="251693568" behindDoc="1" locked="0" layoutInCell="1" allowOverlap="1" wp14:anchorId="5527EE08" wp14:editId="5B24C785">
+            <wp:simplePos x="0" y="0"/>
+            <wp:positionH relativeFrom="column">
+              <wp:posOffset>-200025</wp:posOffset>
+            </wp:positionH>
+            <wp:positionV relativeFrom="paragraph">
+              <wp:posOffset>-224155</wp:posOffset>
+            </wp:positionV>
+            <wp:extent cx="6419850" cy="4768215"/>
+            <wp:effectExtent l="0" t="0" r="0" b="0"/>
+            <wp:wrapTight wrapText="bothSides">
+              <wp:wrapPolygon edited="0">
+                <wp:start x="0" y="0"/>
+                <wp:lineTo x="0" y="21488"/>
+                <wp:lineTo x="21536" y="21488"/>
+                <wp:lineTo x="21536" y="0"/>
+                <wp:lineTo x="0" y="0"/>
+              </wp:wrapPolygon>
+            </wp:wrapTight>
+            <wp:docPr id="1720008876" name="Picture 2" descr="A screenshot of a graph&#10;&#10;AI-generated content may be incorrect."/>
+            <wp:cNvGraphicFramePr>
+              <a:graphicFrameLocks xmlns:a="http://schemas.openxmlformats.org/drawingml/2006/main" noChangeAspect="1"/>
+            </wp:cNvGraphicFramePr>
+            <a:graphic xmlns:a="http://schemas.openxmlformats.org/drawingml/2006/main">
+              <a:graphicData uri="http://schemas.openxmlformats.org/drawingml/2006/picture">
+                <pic:pic xmlns:pic="http://schemas.openxmlformats.org/drawingml/2006/picture">
+                  <pic:nvPicPr>
+                    <pic:cNvPr id="1720008876" name="Picture 2" descr="A screenshot of a graph&#10;&#10;AI-generated content may be incorrect."/>
+                    <pic:cNvPicPr/>
+                  </pic:nvPicPr>
+                  <pic:blipFill>
+                    <a:blip r:embed="rId12" cstate="print">
+                      <a:extLst>
+                        <a:ext uri="{28A0092B-C50C-407E-A947-70E740481C1C}">
+                          <a14:useLocalDpi xmlns:a14="http://schemas.microsoft.com/office/drawing/2010/main" val="0"/>
+                        </a:ext>
+                      </a:extLst>
+                    </a:blip>
+                    <a:stretch>
+                      <a:fillRect/>
+                    </a:stretch>
+                  </pic:blipFill>
+                  <pic:spPr>
+                    <a:xfrm>
+                      <a:off x="0" y="0"/>
+                      <a:ext cx="6419850" cy="4768215"/>
+                    </a:xfrm>
+                    <a:prstGeom prst="rect">
+                      <a:avLst/>
+                    </a:prstGeom>
+                  </pic:spPr>
+                </pic:pic>
+              </a:graphicData>
+            </a:graphic>
+            <wp14:sizeRelH relativeFrom="margin">
+              <wp14:pctWidth>0</wp14:pctWidth>
+            </wp14:sizeRelH>
+            <wp14:sizeRelV relativeFrom="margin">
+              <wp14:pctHeight>0</wp14:pctHeight>
+            </wp14:sizeRelV>
+          </wp:anchor>
+        </w:drawing>
+      </w:r>
+      <w:r>
+        <w:rPr>
           <w:color w:val="auto"/>
         </w:rPr>
         <w:t xml:space="preserve">Justification for </w:t>
@@ -2369,6 +2434,7 @@
         </w:numPr>
       </w:pPr>
       <w:r>
+        <w:lastRenderedPageBreak/>
         <w:t>Implement or test extended trial period (free trial) — give users the opportunity to try premium features without risk. This will demonstrate real product value and reduce payment concerns.</w:t>
       </w:r>
     </w:p>
@@ -2502,11 +2568,6 @@
           <w:iCs/>
         </w:rPr>
         <w:t>These metrics will help identify the most “selling” features and emphasize them in communication and product.</w:t>
-      </w:r>
-    </w:p>
-    <w:p>
-      <w:r>
-        <w:br w:type="page"/>
       </w:r>
     </w:p>
     <w:p>
@@ -2524,8 +2585,13 @@
         <w:rPr>
           <w:color w:val="auto"/>
         </w:rPr>
-        <w:lastRenderedPageBreak/>
-        <w:t>Part 2. Daily Tasks: Assessment, Improvements, Prospects</w:t>
+        <w:t>P</w:t>
+      </w:r>
+      <w:r>
+        <w:rPr>
+          <w:color w:val="auto"/>
+        </w:rPr>
+        <w:t>art 2. Daily Tasks: Assessment, Improvements, Prospects</w:t>
       </w:r>
     </w:p>
     <w:p>
@@ -2794,6 +2860,7 @@
         <w:rPr>
           <w:color w:val="auto"/>
         </w:rPr>
+        <w:lastRenderedPageBreak/>
         <w:t>2.2 What Improvements and Changes Can Be Proposed (Based on Funnel Analysis)</w:t>
       </w:r>
     </w:p>
@@ -2903,7 +2970,6 @@
         </w:numPr>
       </w:pPr>
       <w:r>
-        <w:lastRenderedPageBreak/>
         <w:t>Test different task formats (gamification, challenges, social elements). Increases engagement and retention.</w:t>
       </w:r>
     </w:p>

</xml_diff>